<commit_message>
them thiet lap bo de thi het mon
</commit_message>
<xml_diff>
--- a/public/document/Phu_Luc_11B.docx
+++ b/public/document/Phu_Luc_11B.docx
@@ -24,7 +24,7 @@
         <w:t xml:space="preserve">Phụ lục 11b</w:t>
       </w:r>
     </w:p>
-    <w:bookmarkStart w:colFirst="0" w:colLast="0" w:name="kix.xxhm32uy4csq" w:id="0"/>
+    <w:bookmarkStart w:colFirst="0" w:colLast="0" w:name="gjdgxs" w:id="0"/>
     <w:bookmarkEnd w:id="0"/>
     <w:p>
       <w:pPr>
@@ -190,12 +190,12 @@
                     <wp:anchor allowOverlap="1" behindDoc="0" distB="0" distT="0" distL="114300" distR="114300" hidden="0" layoutInCell="1" locked="0" relativeHeight="0" simplePos="0">
                       <wp:simplePos x="0" y="0"/>
                       <wp:positionH relativeFrom="column">
-                        <wp:posOffset>355600</wp:posOffset>
+                        <wp:posOffset>342900</wp:posOffset>
                       </wp:positionH>
                       <wp:positionV relativeFrom="paragraph">
-                        <wp:posOffset>12700</wp:posOffset>
+                        <wp:posOffset>0</wp:posOffset>
                       </wp:positionV>
-                      <wp:extent cx="1053465" cy="12700"/>
+                      <wp:extent cx="1062990" cy="22225"/>
                       <wp:effectExtent b="0" l="0" r="0" t="0"/>
                       <wp:wrapNone/>
                       <wp:docPr id="1" name=""/>
@@ -218,8 +218,8 @@
                                 </a:solidFill>
                                 <a:prstDash val="solid"/>
                                 <a:miter lim="800000"/>
-                                <a:headEnd len="med" w="med" type="none"/>
-                                <a:tailEnd len="med" w="med" type="none"/>
+                                <a:headEnd len="sm" w="sm" type="none"/>
+                                <a:tailEnd len="sm" w="sm" type="none"/>
                               </a:ln>
                             </wps:spPr>
                             <wps:bodyPr anchorCtr="0" anchor="ctr" bIns="91425" lIns="91425" spcFirstLastPara="1" rIns="91425" wrap="square" tIns="91425">
@@ -236,12 +236,12 @@
                     <wp:anchor allowOverlap="1" behindDoc="0" distB="0" distT="0" distL="114300" distR="114300" hidden="0" layoutInCell="1" locked="0" relativeHeight="0" simplePos="0">
                       <wp:simplePos x="0" y="0"/>
                       <wp:positionH relativeFrom="column">
-                        <wp:posOffset>355600</wp:posOffset>
+                        <wp:posOffset>342900</wp:posOffset>
                       </wp:positionH>
                       <wp:positionV relativeFrom="paragraph">
-                        <wp:posOffset>12700</wp:posOffset>
+                        <wp:posOffset>0</wp:posOffset>
                       </wp:positionV>
-                      <wp:extent cx="1053465" cy="12700"/>
+                      <wp:extent cx="1062990" cy="22225"/>
                       <wp:effectExtent b="0" l="0" r="0" t="0"/>
                       <wp:wrapNone/>
                       <wp:docPr id="1" name="image1.png"/>
@@ -262,7 +262,7 @@
                             <pic:spPr>
                               <a:xfrm>
                                 <a:off x="0" y="0"/>
-                                <a:ext cx="1053465" cy="12700"/>
+                                <a:ext cx="1062990" cy="22225"/>
                               </a:xfrm>
                               <a:prstGeom prst="rect"/>
                               <a:ln/>
@@ -839,7 +839,21 @@
           </w:tcPr>
           <w:p>
             <w:pPr>
+              <w:keepNext w:val="0"/>
+              <w:keepLines w:val="0"/>
+              <w:pageBreakBefore w:val="0"/>
               <w:widowControl w:val="0"/>
+              <w:pBdr>
+                <w:top w:space="0" w:sz="0" w:val="nil"/>
+                <w:left w:space="0" w:sz="0" w:val="nil"/>
+                <w:bottom w:space="0" w:sz="0" w:val="nil"/>
+                <w:right w:space="0" w:sz="0" w:val="nil"/>
+                <w:between w:space="0" w:sz="0" w:val="nil"/>
+              </w:pBdr>
+              <w:shd w:fill="auto" w:val="clear"/>
+              <w:spacing w:after="0" w:before="0" w:line="276" w:lineRule="auto"/>
+              <w:ind w:left="0" w:right="0" w:firstLine="0"/>
+              <w:jc w:val="left"/>
               <w:rPr>
                 <w:rFonts w:ascii="Times New Roman" w:cs="Times New Roman" w:eastAsia="Times New Roman" w:hAnsi="Times New Roman"/>
                 <w:b w:val="1"/>
@@ -868,7 +882,21 @@
           </w:tcPr>
           <w:p>
             <w:pPr>
+              <w:keepNext w:val="0"/>
+              <w:keepLines w:val="0"/>
+              <w:pageBreakBefore w:val="0"/>
               <w:widowControl w:val="0"/>
+              <w:pBdr>
+                <w:top w:space="0" w:sz="0" w:val="nil"/>
+                <w:left w:space="0" w:sz="0" w:val="nil"/>
+                <w:bottom w:space="0" w:sz="0" w:val="nil"/>
+                <w:right w:space="0" w:sz="0" w:val="nil"/>
+                <w:between w:space="0" w:sz="0" w:val="nil"/>
+              </w:pBdr>
+              <w:shd w:fill="auto" w:val="clear"/>
+              <w:spacing w:after="0" w:before="0" w:line="276" w:lineRule="auto"/>
+              <w:ind w:left="0" w:right="0" w:firstLine="0"/>
+              <w:jc w:val="left"/>
               <w:rPr>
                 <w:rFonts w:ascii="Times New Roman" w:cs="Times New Roman" w:eastAsia="Times New Roman" w:hAnsi="Times New Roman"/>
                 <w:b w:val="1"/>
@@ -897,7 +925,21 @@
           </w:tcPr>
           <w:p>
             <w:pPr>
+              <w:keepNext w:val="0"/>
+              <w:keepLines w:val="0"/>
+              <w:pageBreakBefore w:val="0"/>
               <w:widowControl w:val="0"/>
+              <w:pBdr>
+                <w:top w:space="0" w:sz="0" w:val="nil"/>
+                <w:left w:space="0" w:sz="0" w:val="nil"/>
+                <w:bottom w:space="0" w:sz="0" w:val="nil"/>
+                <w:right w:space="0" w:sz="0" w:val="nil"/>
+                <w:between w:space="0" w:sz="0" w:val="nil"/>
+              </w:pBdr>
+              <w:shd w:fill="auto" w:val="clear"/>
+              <w:spacing w:after="0" w:before="0" w:line="276" w:lineRule="auto"/>
+              <w:ind w:left="0" w:right="0" w:firstLine="0"/>
+              <w:jc w:val="left"/>
               <w:rPr>
                 <w:rFonts w:ascii="Times New Roman" w:cs="Times New Roman" w:eastAsia="Times New Roman" w:hAnsi="Times New Roman"/>
                 <w:b w:val="1"/>
@@ -926,7 +968,21 @@
           </w:tcPr>
           <w:p>
             <w:pPr>
+              <w:keepNext w:val="0"/>
+              <w:keepLines w:val="0"/>
+              <w:pageBreakBefore w:val="0"/>
               <w:widowControl w:val="0"/>
+              <w:pBdr>
+                <w:top w:space="0" w:sz="0" w:val="nil"/>
+                <w:left w:space="0" w:sz="0" w:val="nil"/>
+                <w:bottom w:space="0" w:sz="0" w:val="nil"/>
+                <w:right w:space="0" w:sz="0" w:val="nil"/>
+                <w:between w:space="0" w:sz="0" w:val="nil"/>
+              </w:pBdr>
+              <w:shd w:fill="auto" w:val="clear"/>
+              <w:spacing w:after="0" w:before="0" w:line="276" w:lineRule="auto"/>
+              <w:ind w:left="0" w:right="0" w:firstLine="0"/>
+              <w:jc w:val="left"/>
               <w:rPr>
                 <w:rFonts w:ascii="Times New Roman" w:cs="Times New Roman" w:eastAsia="Times New Roman" w:hAnsi="Times New Roman"/>
                 <w:b w:val="1"/>
@@ -956,7 +1012,21 @@
           </w:tcPr>
           <w:p>
             <w:pPr>
+              <w:keepNext w:val="0"/>
+              <w:keepLines w:val="0"/>
+              <w:pageBreakBefore w:val="0"/>
               <w:widowControl w:val="0"/>
+              <w:pBdr>
+                <w:top w:space="0" w:sz="0" w:val="nil"/>
+                <w:left w:space="0" w:sz="0" w:val="nil"/>
+                <w:bottom w:space="0" w:sz="0" w:val="nil"/>
+                <w:right w:space="0" w:sz="0" w:val="nil"/>
+                <w:between w:space="0" w:sz="0" w:val="nil"/>
+              </w:pBdr>
+              <w:shd w:fill="auto" w:val="clear"/>
+              <w:spacing w:after="0" w:before="0" w:line="276" w:lineRule="auto"/>
+              <w:ind w:left="0" w:right="0" w:firstLine="0"/>
+              <w:jc w:val="left"/>
               <w:rPr>
                 <w:rFonts w:ascii="Times New Roman" w:cs="Times New Roman" w:eastAsia="Times New Roman" w:hAnsi="Times New Roman"/>
                 <w:b w:val="1"/>
@@ -985,7 +1055,21 @@
           </w:tcPr>
           <w:p>
             <w:pPr>
+              <w:keepNext w:val="0"/>
+              <w:keepLines w:val="0"/>
+              <w:pageBreakBefore w:val="0"/>
               <w:widowControl w:val="0"/>
+              <w:pBdr>
+                <w:top w:space="0" w:sz="0" w:val="nil"/>
+                <w:left w:space="0" w:sz="0" w:val="nil"/>
+                <w:bottom w:space="0" w:sz="0" w:val="nil"/>
+                <w:right w:space="0" w:sz="0" w:val="nil"/>
+                <w:between w:space="0" w:sz="0" w:val="nil"/>
+              </w:pBdr>
+              <w:shd w:fill="auto" w:val="clear"/>
+              <w:spacing w:after="0" w:before="0" w:line="276" w:lineRule="auto"/>
+              <w:ind w:left="0" w:right="0" w:firstLine="0"/>
+              <w:jc w:val="left"/>
               <w:rPr>
                 <w:rFonts w:ascii="Times New Roman" w:cs="Times New Roman" w:eastAsia="Times New Roman" w:hAnsi="Times New Roman"/>
                 <w:b w:val="1"/>
@@ -1014,7 +1098,21 @@
           </w:tcPr>
           <w:p>
             <w:pPr>
+              <w:keepNext w:val="0"/>
+              <w:keepLines w:val="0"/>
+              <w:pageBreakBefore w:val="0"/>
               <w:widowControl w:val="0"/>
+              <w:pBdr>
+                <w:top w:space="0" w:sz="0" w:val="nil"/>
+                <w:left w:space="0" w:sz="0" w:val="nil"/>
+                <w:bottom w:space="0" w:sz="0" w:val="nil"/>
+                <w:right w:space="0" w:sz="0" w:val="nil"/>
+                <w:between w:space="0" w:sz="0" w:val="nil"/>
+              </w:pBdr>
+              <w:shd w:fill="auto" w:val="clear"/>
+              <w:spacing w:after="0" w:before="0" w:line="276" w:lineRule="auto"/>
+              <w:ind w:left="0" w:right="0" w:firstLine="0"/>
+              <w:jc w:val="left"/>
               <w:rPr>
                 <w:rFonts w:ascii="Times New Roman" w:cs="Times New Roman" w:eastAsia="Times New Roman" w:hAnsi="Times New Roman"/>
                 <w:b w:val="1"/>
@@ -1112,7 +1210,21 @@
           </w:tcPr>
           <w:p>
             <w:pPr>
+              <w:keepNext w:val="0"/>
+              <w:keepLines w:val="0"/>
+              <w:pageBreakBefore w:val="0"/>
               <w:widowControl w:val="0"/>
+              <w:pBdr>
+                <w:top w:space="0" w:sz="0" w:val="nil"/>
+                <w:left w:space="0" w:sz="0" w:val="nil"/>
+                <w:bottom w:space="0" w:sz="0" w:val="nil"/>
+                <w:right w:space="0" w:sz="0" w:val="nil"/>
+                <w:between w:space="0" w:sz="0" w:val="nil"/>
+              </w:pBdr>
+              <w:shd w:fill="auto" w:val="clear"/>
+              <w:spacing w:after="0" w:before="0" w:line="276" w:lineRule="auto"/>
+              <w:ind w:left="0" w:right="0" w:firstLine="0"/>
+              <w:jc w:val="left"/>
               <w:rPr>
                 <w:rFonts w:ascii="Times New Roman" w:cs="Times New Roman" w:eastAsia="Times New Roman" w:hAnsi="Times New Roman"/>
                 <w:b w:val="1"/>
@@ -1141,7 +1253,21 @@
           </w:tcPr>
           <w:p>
             <w:pPr>
+              <w:keepNext w:val="0"/>
+              <w:keepLines w:val="0"/>
+              <w:pageBreakBefore w:val="0"/>
               <w:widowControl w:val="0"/>
+              <w:pBdr>
+                <w:top w:space="0" w:sz="0" w:val="nil"/>
+                <w:left w:space="0" w:sz="0" w:val="nil"/>
+                <w:bottom w:space="0" w:sz="0" w:val="nil"/>
+                <w:right w:space="0" w:sz="0" w:val="nil"/>
+                <w:between w:space="0" w:sz="0" w:val="nil"/>
+              </w:pBdr>
+              <w:shd w:fill="auto" w:val="clear"/>
+              <w:spacing w:after="0" w:before="0" w:line="276" w:lineRule="auto"/>
+              <w:ind w:left="0" w:right="0" w:firstLine="0"/>
+              <w:jc w:val="left"/>
               <w:rPr>
                 <w:rFonts w:ascii="Times New Roman" w:cs="Times New Roman" w:eastAsia="Times New Roman" w:hAnsi="Times New Roman"/>
                 <w:b w:val="1"/>
@@ -1431,8 +1557,12 @@
             </w:pPr>
             <w:r>
               <w:rPr>
-                <w:rtl w:val="0"/>
-              </w:rPr>
+                <w:rFonts w:ascii="Times New Roman" w:cs="Times New Roman" w:eastAsia="Times New Roman" w:hAnsi="Times New Roman"/>
+                <w:sz w:val="28"/>
+                <w:szCs w:val="28"/>
+                <w:rtl w:val="0"/>
+              </w:rPr>
+              <w:t xml:space="preserve">{soNamLaiXe}</w:t>
             </w:r>
           </w:p>
         </w:tc>
@@ -1459,8 +1589,12 @@
             </w:pPr>
             <w:r>
               <w:rPr>
-                <w:rtl w:val="0"/>
-              </w:rPr>
+                <w:rFonts w:ascii="Times New Roman" w:cs="Times New Roman" w:eastAsia="Times New Roman" w:hAnsi="Times New Roman"/>
+                <w:sz w:val="28"/>
+                <w:szCs w:val="28"/>
+                <w:rtl w:val="0"/>
+              </w:rPr>
+              <w:t xml:space="preserve">{soKMLaiXe}</w:t>
             </w:r>
           </w:p>
         </w:tc>
@@ -1488,8 +1622,12 @@
             </w:pPr>
             <w:r>
               <w:rPr>
-                <w:rtl w:val="0"/>
-              </w:rPr>
+                <w:rFonts w:ascii="Times New Roman" w:cs="Times New Roman" w:eastAsia="Times New Roman" w:hAnsi="Times New Roman"/>
+                <w:sz w:val="28"/>
+                <w:szCs w:val="28"/>
+                <w:rtl w:val="0"/>
+              </w:rPr>
+              <w:t xml:space="preserve">{soChungChi}</w:t>
             </w:r>
           </w:p>
         </w:tc>
@@ -1812,9 +1950,9 @@
       <w:tblStyleColBandSize w:val="1"/>
       <w:tblCellMar>
         <w:top w:w="0.0" w:type="dxa"/>
-        <w:left w:w="108.0" w:type="dxa"/>
+        <w:left w:w="115.0" w:type="dxa"/>
         <w:bottom w:w="0.0" w:type="dxa"/>
-        <w:right w:w="108.0" w:type="dxa"/>
+        <w:right w:w="115.0" w:type="dxa"/>
       </w:tblCellMar>
     </w:tblPr>
   </w:style>

</xml_diff>